<commit_message>
Almost done. Header required.
</commit_message>
<xml_diff>
--- a/3_курс_ПИ_гр_12_Котусев_Дм_Задание (1).docx
+++ b/3_курс_ПИ_гр_12_Котусев_Дм_Задание (1).docx
@@ -2889,8 +2889,19 @@
           <w:lang w:eastAsia="ru-RU"/>
         </w:rPr>
         <w:tab/>
-        <w:t>Используемые технологии для реализации компьютерной игры</w:t>
-      </w:r>
+      </w:r>
+      <w:bookmarkStart w:id="2" w:name="_Hlk8900513"/>
+      <w:bookmarkStart w:id="3" w:name="_GoBack"/>
+      <w:r>
+        <w:rPr>
+          <w:rFonts w:ascii="Times New Roman" w:eastAsia="Times New Roman" w:hAnsi="Times New Roman" w:cs="Times New Roman"/>
+          <w:color w:val="000000"/>
+          <w:lang w:eastAsia="ru-RU"/>
+        </w:rPr>
+        <w:t>Используемые технологии для реализации компьютерной стратегии в реальном времени</w:t>
+      </w:r>
+      <w:bookmarkEnd w:id="2"/>
+      <w:bookmarkEnd w:id="3"/>
     </w:p>
     <w:p>
       <w:pPr>
@@ -3069,8 +3080,6 @@
           <w:lang w:val="en-US"/>
         </w:rPr>
       </w:pPr>
-      <w:bookmarkStart w:id="2" w:name="_GoBack"/>
-      <w:bookmarkEnd w:id="2"/>
     </w:p>
     <w:sectPr>
       <w:pgSz w:w="11906" w:h="16838"/>

</xml_diff>